<commit_message>
added a final stage
</commit_message>
<xml_diff>
--- a/关于勾股定理.docx
+++ b/关于勾股定理.docx
@@ -21172,15 +21172,7 @@
         <w:rPr>
           <w:rFonts w:hint="eastAsia"/>
         </w:rPr>
-        <w:t>而且方程本身也确实在特定条件下允许这样做。这个特定条件，不难解出，</w:t>
-      </w:r>
-      <w:bookmarkStart w:id="1" w:name="_GoBack"/>
-      <w:bookmarkEnd w:id="1"/>
-      <w:r>
-        <w:rPr>
-          <w:rFonts w:hint="eastAsia"/>
-        </w:rPr>
-        <w:t>即方程</w:t>
+        <w:t>而且方程本身也确实在特定条件下允许这样做。这个特定条件，不难解出，即方程</w:t>
       </w:r>
     </w:p>
     <w:p>
@@ -24428,11 +24420,707 @@
       </w:pPr>
     </w:p>
     <w:p>
+      <w:pPr>
+        <w:rPr>
+          <w:iCs/>
+        </w:rPr>
+      </w:pPr>
       <w:r>
         <w:rPr>
           <w:rFonts w:hint="eastAsia"/>
           <w:iCs/>
         </w:rPr>
+        <w:t>那么，位置交换，和不定方程是否有解，有什么关系呢？</w:t>
+      </w:r>
+    </w:p>
+    <w:p>
+      <w:pPr>
+        <w:rPr>
+          <w:iCs/>
+        </w:rPr>
+      </w:pPr>
+      <w:r>
+        <w:rPr>
+          <w:rFonts w:hint="eastAsia"/>
+          <w:iCs/>
+        </w:rPr>
+        <w:lastRenderedPageBreak/>
+        <w:t>关系是显然的，如果同时存在</w:t>
+      </w:r>
+    </w:p>
+    <w:p>
+      <w:pPr>
+        <w:rPr>
+          <w:rFonts w:hint="eastAsia"/>
+          <w:iCs/>
+        </w:rPr>
+      </w:pPr>
+      <m:oMathPara>
+        <m:oMath>
+          <m:sSup>
+            <m:sSupPr>
+              <m:ctrlPr>
+                <w:rPr>
+                  <w:rFonts w:ascii="Cambria Math" w:hAnsi="Cambria Math"/>
+                  <w:i/>
+                </w:rPr>
+              </m:ctrlPr>
+            </m:sSupPr>
+            <m:e>
+              <m:r>
+                <w:rPr>
+                  <w:rFonts w:ascii="Cambria Math" w:hAnsi="Cambria Math" w:hint="eastAsia"/>
+                </w:rPr>
+                <m:t>x</m:t>
+              </m:r>
+            </m:e>
+            <m:sup>
+              <m:r>
+                <w:rPr>
+                  <w:rFonts w:ascii="Cambria Math" w:hAnsi="Cambria Math"/>
+                </w:rPr>
+                <m:t>n</m:t>
+              </m:r>
+            </m:sup>
+          </m:sSup>
+          <m:r>
+            <w:rPr>
+              <w:rFonts w:ascii="Cambria Math" w:hAnsi="Cambria Math" w:hint="eastAsia"/>
+            </w:rPr>
+            <m:t>+</m:t>
+          </m:r>
+          <m:sSup>
+            <m:sSupPr>
+              <m:ctrlPr>
+                <w:rPr>
+                  <w:rFonts w:ascii="Cambria Math" w:hAnsi="Cambria Math"/>
+                  <w:i/>
+                </w:rPr>
+              </m:ctrlPr>
+            </m:sSupPr>
+            <m:e>
+              <m:r>
+                <w:rPr>
+                  <w:rFonts w:ascii="Cambria Math" w:hAnsi="Cambria Math"/>
+                </w:rPr>
+                <m:t>y</m:t>
+              </m:r>
+            </m:e>
+            <m:sup>
+              <m:r>
+                <w:rPr>
+                  <w:rFonts w:ascii="Cambria Math" w:hAnsi="Cambria Math"/>
+                </w:rPr>
+                <m:t>n</m:t>
+              </m:r>
+            </m:sup>
+          </m:sSup>
+          <m:r>
+            <w:rPr>
+              <w:rFonts w:ascii="Cambria Math" w:eastAsia="微软雅黑" w:hAnsi="微软雅黑" w:cs="微软雅黑" w:hint="eastAsia"/>
+            </w:rPr>
+            <m:t>=</m:t>
+          </m:r>
+          <m:sSup>
+            <m:sSupPr>
+              <m:ctrlPr>
+                <w:rPr>
+                  <w:rFonts w:ascii="Cambria Math" w:hAnsi="Cambria Math"/>
+                  <w:i/>
+                </w:rPr>
+              </m:ctrlPr>
+            </m:sSupPr>
+            <m:e>
+              <m:r>
+                <w:rPr>
+                  <w:rFonts w:ascii="Cambria Math" w:hAnsi="Cambria Math"/>
+                </w:rPr>
+                <m:t>z</m:t>
+              </m:r>
+            </m:e>
+            <m:sup>
+              <m:r>
+                <w:rPr>
+                  <w:rFonts w:ascii="Cambria Math" w:hAnsi="Cambria Math"/>
+                </w:rPr>
+                <m:t>n</m:t>
+              </m:r>
+            </m:sup>
+          </m:sSup>
+        </m:oMath>
+      </m:oMathPara>
+    </w:p>
+    <w:p>
+      <w:pPr>
+        <w:rPr>
+          <w:iCs/>
+        </w:rPr>
+      </w:pPr>
+      <m:oMathPara>
+        <m:oMath>
+          <m:sSup>
+            <m:sSupPr>
+              <m:ctrlPr>
+                <w:rPr>
+                  <w:rFonts w:ascii="Cambria Math" w:hAnsi="Cambria Math"/>
+                  <w:i/>
+                </w:rPr>
+              </m:ctrlPr>
+            </m:sSupPr>
+            <m:e>
+              <m:r>
+                <w:rPr>
+                  <w:rFonts w:ascii="Cambria Math" w:hAnsi="Cambria Math"/>
+                </w:rPr>
+                <m:t>y</m:t>
+              </m:r>
+            </m:e>
+            <m:sup>
+              <m:r>
+                <w:rPr>
+                  <w:rFonts w:ascii="Cambria Math" w:hAnsi="Cambria Math"/>
+                </w:rPr>
+                <m:t>n</m:t>
+              </m:r>
+            </m:sup>
+          </m:sSup>
+          <m:r>
+            <w:rPr>
+              <w:rFonts w:ascii="Cambria Math" w:eastAsia="微软雅黑" w:hAnsi="微软雅黑" w:cs="微软雅黑" w:hint="eastAsia"/>
+            </w:rPr>
+            <m:t>=</m:t>
+          </m:r>
+          <m:sSup>
+            <m:sSupPr>
+              <m:ctrlPr>
+                <w:rPr>
+                  <w:rFonts w:ascii="Cambria Math" w:hAnsi="Cambria Math"/>
+                  <w:i/>
+                </w:rPr>
+              </m:ctrlPr>
+            </m:sSupPr>
+            <m:e>
+              <m:r>
+                <w:rPr>
+                  <w:rFonts w:ascii="Cambria Math" w:hAnsi="Cambria Math"/>
+                </w:rPr>
+                <m:t>z</m:t>
+              </m:r>
+            </m:e>
+            <m:sup>
+              <m:r>
+                <w:rPr>
+                  <w:rFonts w:ascii="Cambria Math" w:hAnsi="Cambria Math"/>
+                </w:rPr>
+                <m:t>n</m:t>
+              </m:r>
+            </m:sup>
+          </m:sSup>
+          <m:r>
+            <w:rPr>
+              <w:rFonts w:ascii="Cambria Math" w:hAnsi="Cambria Math"/>
+            </w:rPr>
+            <m:t>+</m:t>
+          </m:r>
+          <m:sSup>
+            <m:sSupPr>
+              <m:ctrlPr>
+                <w:rPr>
+                  <w:rFonts w:ascii="Cambria Math" w:hAnsi="Cambria Math"/>
+                  <w:i/>
+                </w:rPr>
+              </m:ctrlPr>
+            </m:sSupPr>
+            <m:e>
+              <m:r>
+                <w:rPr>
+                  <w:rFonts w:ascii="Cambria Math" w:hAnsi="Cambria Math" w:hint="eastAsia"/>
+                </w:rPr>
+                <m:t>x</m:t>
+              </m:r>
+            </m:e>
+            <m:sup>
+              <m:r>
+                <w:rPr>
+                  <w:rFonts w:ascii="Cambria Math" w:hAnsi="Cambria Math"/>
+                </w:rPr>
+                <m:t>n</m:t>
+              </m:r>
+            </m:sup>
+          </m:sSup>
+        </m:oMath>
+      </m:oMathPara>
+    </w:p>
+    <w:p>
+      <w:pPr>
+        <w:rPr>
+          <w:iCs/>
+        </w:rPr>
+      </w:pPr>
+      <w:r>
+        <w:rPr>
+          <w:rFonts w:hint="eastAsia"/>
+          <w:iCs/>
+        </w:rPr>
+        <w:t>也就是说，</w:t>
+      </w:r>
+    </w:p>
+    <w:p>
+      <w:pPr>
+        <w:rPr>
+          <w:rFonts w:hint="eastAsia"/>
+          <w:iCs/>
+        </w:rPr>
+      </w:pPr>
+      <m:oMathPara>
+        <m:oMath>
+          <m:r>
+            <w:rPr>
+              <w:rFonts w:ascii="Cambria Math" w:hAnsi="Cambria Math"/>
+            </w:rPr>
+            <m:t>+</m:t>
+          </m:r>
+          <m:sSup>
+            <m:sSupPr>
+              <m:ctrlPr>
+                <w:rPr>
+                  <w:rFonts w:ascii="Cambria Math" w:hAnsi="Cambria Math"/>
+                  <w:i/>
+                </w:rPr>
+              </m:ctrlPr>
+            </m:sSupPr>
+            <m:e>
+              <m:r>
+                <w:rPr>
+                  <w:rFonts w:ascii="Cambria Math" w:hAnsi="Cambria Math" w:hint="eastAsia"/>
+                </w:rPr>
+                <m:t>x</m:t>
+              </m:r>
+            </m:e>
+            <m:sup>
+              <m:r>
+                <w:rPr>
+                  <w:rFonts w:ascii="Cambria Math" w:hAnsi="Cambria Math"/>
+                </w:rPr>
+                <m:t>n</m:t>
+              </m:r>
+            </m:sup>
+          </m:sSup>
+          <m:r>
+            <w:rPr>
+              <w:rFonts w:ascii="Cambria Math" w:hAnsi="Cambria Math" w:hint="eastAsia"/>
+            </w:rPr>
+            <m:t>+</m:t>
+          </m:r>
+          <m:sSup>
+            <m:sSupPr>
+              <m:ctrlPr>
+                <w:rPr>
+                  <w:rFonts w:ascii="Cambria Math" w:hAnsi="Cambria Math"/>
+                  <w:i/>
+                </w:rPr>
+              </m:ctrlPr>
+            </m:sSupPr>
+            <m:e>
+              <m:r>
+                <w:rPr>
+                  <w:rFonts w:ascii="Cambria Math" w:hAnsi="Cambria Math"/>
+                </w:rPr>
+                <m:t>y</m:t>
+              </m:r>
+            </m:e>
+            <m:sup>
+              <m:r>
+                <w:rPr>
+                  <w:rFonts w:ascii="Cambria Math" w:hAnsi="Cambria Math"/>
+                </w:rPr>
+                <m:t>n</m:t>
+              </m:r>
+            </m:sup>
+          </m:sSup>
+          <m:r>
+            <w:rPr>
+              <w:rFonts w:ascii="Cambria Math" w:eastAsia="微软雅黑" w:hAnsi="微软雅黑" w:cs="微软雅黑" w:hint="eastAsia"/>
+            </w:rPr>
+            <m:t>=</m:t>
+          </m:r>
+          <m:sSup>
+            <m:sSupPr>
+              <m:ctrlPr>
+                <w:rPr>
+                  <w:rFonts w:ascii="Cambria Math" w:hAnsi="Cambria Math"/>
+                  <w:i/>
+                </w:rPr>
+              </m:ctrlPr>
+            </m:sSupPr>
+            <m:e>
+              <m:r>
+                <w:rPr>
+                  <w:rFonts w:ascii="Cambria Math" w:hAnsi="Cambria Math"/>
+                </w:rPr>
+                <m:t>z</m:t>
+              </m:r>
+            </m:e>
+            <m:sup>
+              <m:r>
+                <w:rPr>
+                  <w:rFonts w:ascii="Cambria Math" w:hAnsi="Cambria Math"/>
+                </w:rPr>
+                <m:t>n</m:t>
+              </m:r>
+            </m:sup>
+          </m:sSup>
+        </m:oMath>
+      </m:oMathPara>
+    </w:p>
+    <w:p>
+      <w:pPr>
+        <w:rPr>
+          <w:rFonts w:hint="eastAsia"/>
+          <w:iCs/>
+        </w:rPr>
+      </w:pPr>
+      <m:oMathPara>
+        <m:oMath>
+          <m:r>
+            <w:rPr>
+              <w:rFonts w:ascii="Cambria Math" w:hAnsi="Cambria Math"/>
+            </w:rPr>
+            <m:t>-</m:t>
+          </m:r>
+          <m:sSup>
+            <m:sSupPr>
+              <m:ctrlPr>
+                <w:rPr>
+                  <w:rFonts w:ascii="Cambria Math" w:hAnsi="Cambria Math"/>
+                  <w:i/>
+                </w:rPr>
+              </m:ctrlPr>
+            </m:sSupPr>
+            <m:e>
+              <m:r>
+                <w:rPr>
+                  <w:rFonts w:ascii="Cambria Math" w:hAnsi="Cambria Math" w:hint="eastAsia"/>
+                </w:rPr>
+                <m:t>x</m:t>
+              </m:r>
+            </m:e>
+            <m:sup>
+              <m:r>
+                <w:rPr>
+                  <w:rFonts w:ascii="Cambria Math" w:hAnsi="Cambria Math"/>
+                </w:rPr>
+                <m:t>n</m:t>
+              </m:r>
+            </m:sup>
+          </m:sSup>
+          <m:r>
+            <w:rPr>
+              <w:rFonts w:ascii="Cambria Math" w:hAnsi="Cambria Math" w:hint="eastAsia"/>
+            </w:rPr>
+            <m:t>+</m:t>
+          </m:r>
+          <m:sSup>
+            <m:sSupPr>
+              <m:ctrlPr>
+                <w:rPr>
+                  <w:rFonts w:ascii="Cambria Math" w:hAnsi="Cambria Math"/>
+                  <w:i/>
+                </w:rPr>
+              </m:ctrlPr>
+            </m:sSupPr>
+            <m:e>
+              <m:r>
+                <w:rPr>
+                  <w:rFonts w:ascii="Cambria Math" w:hAnsi="Cambria Math"/>
+                </w:rPr>
+                <m:t>y</m:t>
+              </m:r>
+            </m:e>
+            <m:sup>
+              <m:r>
+                <w:rPr>
+                  <w:rFonts w:ascii="Cambria Math" w:hAnsi="Cambria Math"/>
+                </w:rPr>
+                <m:t>n</m:t>
+              </m:r>
+            </m:sup>
+          </m:sSup>
+          <m:r>
+            <w:rPr>
+              <w:rFonts w:ascii="Cambria Math" w:eastAsia="微软雅黑" w:hAnsi="微软雅黑" w:cs="微软雅黑" w:hint="eastAsia"/>
+            </w:rPr>
+            <m:t>=</m:t>
+          </m:r>
+          <m:sSup>
+            <m:sSupPr>
+              <m:ctrlPr>
+                <w:rPr>
+                  <w:rFonts w:ascii="Cambria Math" w:hAnsi="Cambria Math"/>
+                  <w:i/>
+                </w:rPr>
+              </m:ctrlPr>
+            </m:sSupPr>
+            <m:e>
+              <m:r>
+                <w:rPr>
+                  <w:rFonts w:ascii="Cambria Math" w:hAnsi="Cambria Math"/>
+                </w:rPr>
+                <m:t>z</m:t>
+              </m:r>
+            </m:e>
+            <m:sup>
+              <m:r>
+                <w:rPr>
+                  <w:rFonts w:ascii="Cambria Math" w:hAnsi="Cambria Math"/>
+                </w:rPr>
+                <m:t>n</m:t>
+              </m:r>
+            </m:sup>
+          </m:sSup>
+        </m:oMath>
+      </m:oMathPara>
+    </w:p>
+    <w:p>
+      <w:pPr>
+        <w:rPr>
+          <w:iCs/>
+        </w:rPr>
+      </w:pPr>
+      <w:r>
+        <w:rPr>
+          <w:rFonts w:hint="eastAsia"/>
+          <w:iCs/>
+        </w:rPr>
+        <w:t>两个方程相减可以得到</w:t>
+      </w:r>
+    </w:p>
+    <w:p>
+      <w:pPr>
+        <w:rPr>
+          <w:rFonts w:hint="eastAsia"/>
+          <w:iCs/>
+        </w:rPr>
+      </w:pPr>
+      <m:oMathPara>
+        <m:oMath>
+          <m:r>
+            <w:rPr>
+              <w:rFonts w:ascii="Cambria Math" w:hAnsi="Cambria Math"/>
+            </w:rPr>
+            <m:t>+</m:t>
+          </m:r>
+          <m:sSup>
+            <m:sSupPr>
+              <m:ctrlPr>
+                <w:rPr>
+                  <w:rFonts w:ascii="Cambria Math" w:hAnsi="Cambria Math"/>
+                  <w:i/>
+                </w:rPr>
+              </m:ctrlPr>
+            </m:sSupPr>
+            <m:e>
+              <m:r>
+                <w:rPr>
+                  <w:rFonts w:ascii="Cambria Math" w:hAnsi="Cambria Math" w:hint="eastAsia"/>
+                </w:rPr>
+                <m:t>x</m:t>
+              </m:r>
+            </m:e>
+            <m:sup>
+              <m:r>
+                <w:rPr>
+                  <w:rFonts w:ascii="Cambria Math" w:hAnsi="Cambria Math"/>
+                </w:rPr>
+                <m:t>n</m:t>
+              </m:r>
+            </m:sup>
+          </m:sSup>
+          <m:r>
+            <w:rPr>
+              <w:rFonts w:ascii="微软雅黑" w:eastAsia="微软雅黑" w:hAnsi="微软雅黑" w:cs="微软雅黑" w:hint="eastAsia"/>
+            </w:rPr>
+            <m:t>-</m:t>
+          </m:r>
+          <m:d>
+            <m:dPr>
+              <m:ctrlPr>
+                <w:rPr>
+                  <w:rFonts w:ascii="Cambria Math" w:hAnsi="Cambria Math"/>
+                  <w:i/>
+                </w:rPr>
+              </m:ctrlPr>
+            </m:dPr>
+            <m:e>
+              <m:r>
+                <w:rPr>
+                  <w:rFonts w:ascii="Cambria Math" w:hAnsi="Cambria Math"/>
+                </w:rPr>
+                <m:t>-</m:t>
+              </m:r>
+              <m:sSup>
+                <m:sSupPr>
+                  <m:ctrlPr>
+                    <w:rPr>
+                      <w:rFonts w:ascii="Cambria Math" w:hAnsi="Cambria Math"/>
+                      <w:i/>
+                    </w:rPr>
+                  </m:ctrlPr>
+                </m:sSupPr>
+                <m:e>
+                  <m:r>
+                    <w:rPr>
+                      <w:rFonts w:ascii="Cambria Math" w:hAnsi="Cambria Math" w:hint="eastAsia"/>
+                    </w:rPr>
+                    <m:t>x</m:t>
+                  </m:r>
+                </m:e>
+                <m:sup>
+                  <m:r>
+                    <w:rPr>
+                      <w:rFonts w:ascii="Cambria Math" w:hAnsi="Cambria Math"/>
+                    </w:rPr>
+                    <m:t>n</m:t>
+                  </m:r>
+                </m:sup>
+              </m:sSup>
+            </m:e>
+          </m:d>
+          <m:r>
+            <w:rPr>
+              <w:rFonts w:ascii="Cambria Math" w:hAnsi="Cambria Math" w:hint="eastAsia"/>
+            </w:rPr>
+            <m:t>+0=0</m:t>
+          </m:r>
+        </m:oMath>
+      </m:oMathPara>
+    </w:p>
+    <w:p>
+      <m:oMathPara>
+        <m:oMath>
+          <m:r>
+            <w:rPr>
+              <w:rFonts w:ascii="Cambria Math" w:hAnsi="Cambria Math" w:hint="eastAsia"/>
+            </w:rPr>
+            <m:t>2</m:t>
+          </m:r>
+          <m:sSup>
+            <m:sSupPr>
+              <m:ctrlPr>
+                <w:rPr>
+                  <w:rFonts w:ascii="Cambria Math" w:hAnsi="Cambria Math"/>
+                  <w:i/>
+                </w:rPr>
+              </m:ctrlPr>
+            </m:sSupPr>
+            <m:e>
+              <m:r>
+                <w:rPr>
+                  <w:rFonts w:ascii="Cambria Math" w:hAnsi="Cambria Math" w:hint="eastAsia"/>
+                </w:rPr>
+                <m:t>x</m:t>
+              </m:r>
+            </m:e>
+            <m:sup>
+              <m:r>
+                <w:rPr>
+                  <w:rFonts w:ascii="Cambria Math" w:hAnsi="Cambria Math"/>
+                </w:rPr>
+                <m:t>n</m:t>
+              </m:r>
+            </m:sup>
+          </m:sSup>
+          <m:r>
+            <w:rPr>
+              <w:rFonts w:ascii="Cambria Math" w:hAnsi="Cambria Math" w:hint="eastAsia"/>
+            </w:rPr>
+            <m:t>=0</m:t>
+          </m:r>
+        </m:oMath>
+      </m:oMathPara>
+    </w:p>
+    <w:p>
+      <m:oMathPara>
+        <m:oMath>
+          <m:sSup>
+            <m:sSupPr>
+              <m:ctrlPr>
+                <w:rPr>
+                  <w:rFonts w:ascii="Cambria Math" w:hAnsi="Cambria Math"/>
+                  <w:i/>
+                </w:rPr>
+              </m:ctrlPr>
+            </m:sSupPr>
+            <m:e>
+              <m:r>
+                <w:rPr>
+                  <w:rFonts w:ascii="Cambria Math" w:hAnsi="Cambria Math" w:hint="eastAsia"/>
+                </w:rPr>
+                <m:t>x</m:t>
+              </m:r>
+            </m:e>
+            <m:sup>
+              <m:r>
+                <w:rPr>
+                  <w:rFonts w:ascii="Cambria Math" w:hAnsi="Cambria Math"/>
+                </w:rPr>
+                <m:t>n</m:t>
+              </m:r>
+            </m:sup>
+          </m:sSup>
+          <m:r>
+            <w:rPr>
+              <w:rFonts w:ascii="Cambria Math" w:hAnsi="Cambria Math" w:hint="eastAsia"/>
+            </w:rPr>
+            <m:t>=0</m:t>
+          </m:r>
+        </m:oMath>
+      </m:oMathPara>
+    </w:p>
+    <w:p>
+      <w:pPr>
+        <w:rPr>
+          <w:iCs/>
+        </w:rPr>
+      </w:pPr>
+      <w:r>
+        <w:rPr>
+          <w:rFonts w:hint="eastAsia"/>
+          <w:iCs/>
+        </w:rPr>
+        <w:t>也就是说，若要方程有解，相加的两项中，至少一项为0，而不是正整数。</w:t>
+      </w:r>
+      <w:r>
+        <w:rPr>
+          <w:rFonts w:hint="eastAsia"/>
+          <w:iCs/>
+        </w:rPr>
+        <w:t>反过来说，如果x，y，z都是正整数，则方程无解。</w:t>
+      </w:r>
+      <w:r>
+        <w:rPr>
+          <w:rFonts w:hint="eastAsia"/>
+          <w:iCs/>
+        </w:rPr>
+        <w:t>如果一项为0，则解为0以及相等的两个任意正整数；如果两项都为0，则解为3个0。</w:t>
+      </w:r>
+      <w:bookmarkStart w:id="1" w:name="_GoBack"/>
+      <w:bookmarkEnd w:id="1"/>
+    </w:p>
+    <w:p>
+      <w:pPr>
+        <w:rPr>
+          <w:rFonts w:hint="eastAsia"/>
+          <w:iCs/>
+        </w:rPr>
+      </w:pPr>
+    </w:p>
+    <w:p>
+      <w:r>
+        <w:rPr>
+          <w:rFonts w:hint="eastAsia"/>
+          <w:iCs/>
+        </w:rPr>
         <w:t>正如，太大的数和太小的数遇到一起，</w:t>
       </w:r>
       <w:r>
@@ -24461,15 +25149,7 @@
           <w:rFonts w:hint="eastAsia"/>
           <w:iCs/>
         </w:rPr>
-        <w:t>虚数单位这种比例关系；运算的</w:t>
-      </w:r>
-      <w:r>
-        <w:rPr>
-          <w:rFonts w:hint="eastAsia"/>
-          <w:iCs/>
-        </w:rPr>
-        <w:lastRenderedPageBreak/>
-        <w:t>步骤和数量之间也具有内在的相互影响的能力。</w:t>
+        <w:t>虚数单位这种比例关系；运算的步骤和数量之间也具有内在的相互影响的能力。</w:t>
       </w:r>
       <w:r>
         <w:rPr>
@@ -25489,7 +26169,7 @@
 </file>
 
 <file path=customXml/itemProps1.xml><?xml version="1.0" encoding="utf-8"?>
-<ds:datastoreItem xmlns:ds="http://schemas.openxmlformats.org/officeDocument/2006/customXml" ds:itemID="{172B97F9-2D02-4826-AF07-B22AB66B6E10}">
+<ds:datastoreItem xmlns:ds="http://schemas.openxmlformats.org/officeDocument/2006/customXml" ds:itemID="{124CC4E0-BE4B-4C70-83E7-272452D03A11}">
   <ds:schemaRefs>
     <ds:schemaRef ds:uri="http://schemas.openxmlformats.org/officeDocument/2006/bibliography"/>
   </ds:schemaRefs>

</xml_diff>